<commit_message>
Features transformation added before saving it. Added incremental PCA method just in case.
</commit_message>
<xml_diff>
--- a/project_8.docx
+++ b/project_8.docx
@@ -66,11 +66,19 @@
       </w:pPr>
       <w:r>
         <w:rPr/>
-        <w:t xml:space="preserve">Explained variance ratio: [0.10140967559306546,0.08004581517922967] → </w:t>
-      </w:r>
-      <w:r>
-        <w:rPr/>
-        <w:t>C’est très bas. Devrais-je utiliser un autre k ? Comment améliorer ça ?</w:t>
+        <w:t>K</w:t>
+      </w:r>
+      <w:r>
+        <w:rPr/>
+        <w:t>=10 → e</w:t>
+      </w:r>
+      <w:r>
+        <w:rPr/>
+        <w:t xml:space="preserve">xplained variance ratio: [0.10140967559306546,0.08004581517922967,0.06344774721367424,0.050141178300393364,0.035335157853023255,0.029163995040856393,0.027726724002401414,0.02285213787857822,0.019861126212198935,0.019093213598319357]. </w:t>
+      </w:r>
+      <w:r>
+        <w:rPr/>
+        <w:t>What k should I use ?</w:t>
       </w:r>
     </w:p>
     <w:p>
@@ -88,7 +96,13 @@
         </w:rPr>
       </w:pPr>
       <w:r>
-        <w:rPr/>
+        <w:rPr>
+          <w:rFonts w:ascii="JetBrains Mono" w:hAnsi="JetBrains Mono"/>
+          <w:b w:val="false"/>
+          <w:i w:val="false"/>
+          <w:color w:val="BCBEC4"/>
+          <w:sz w:val="20"/>
+        </w:rPr>
       </w:r>
     </w:p>
     <w:p>

</xml_diff>

<commit_message>
Working version on AWS
</commit_message>
<xml_diff>
--- a/project_8.docx
+++ b/project_8.docx
@@ -66,19 +66,23 @@
       </w:pPr>
       <w:r>
         <w:rPr/>
-        <w:t>K</w:t>
-      </w:r>
-      <w:r>
-        <w:rPr/>
-        <w:t>=10 → e</w:t>
-      </w:r>
-      <w:r>
-        <w:rPr/>
-        <w:t xml:space="preserve">xplained variance ratio: [0.10140967559306546,0.08004581517922967,0.06344774721367424,0.050141178300393364,0.035335157853023255,0.029163995040856393,0.027726724002401414,0.02285213787857822,0.019861126212198935,0.019093213598319357]. </w:t>
-      </w:r>
-      <w:r>
-        <w:rPr/>
-        <w:t>What k should I use ?</w:t>
+        <w:t>K=10 → explained variance ratio: [0.10140967559306546,0.08004581517922967,0.06344774721367424,0.050141178300393364,0.035335157853023255,0.029163995040856393,0.027726724002401414,0.02285213787857822,0.019861126212198935,0.019093213598319357]. What k should I use ?</w:t>
+      </w:r>
+    </w:p>
+    <w:p>
+      <w:pPr>
+        <w:pStyle w:val="Normal"/>
+        <w:numPr>
+          <w:ilvl w:val="0"/>
+          <w:numId w:val="2"/>
+        </w:numPr>
+        <w:bidi w:val="0"/>
+        <w:jc w:val="start"/>
+        <w:rPr/>
+      </w:pPr>
+      <w:r>
+        <w:rPr/>
+        <w:t>Difference entre PCA et IncrementalPCA variances ok ? What does that mean ?</w:t>
       </w:r>
     </w:p>
     <w:p>

</xml_diff>

<commit_message>
Updated scripts and notebooks, final version of the script I think
</commit_message>
<xml_diff>
--- a/project_8.docx
+++ b/project_8.docx
@@ -50,7 +50,17 @@
       </w:pPr>
       <w:r>
         <w:rPr/>
-        <w:t>Je dois faire quoi en plus dans mon script à part le PCA? d’un traitement de diffusion des poids du modèle Tensorflow sur les clusters (broadcast des “weights” du modèle) qui avait été oublié par l’alternant. Vous pourrez vous appuyer sur l’article “Model inference using TensorFlow Keras API (en anglais)” disponible dans les ressources. C’est pas déjà fait ?</w:t>
+        <w:t xml:space="preserve">Les </w:t>
+      </w:r>
+      <w:r>
+        <w:rPr>
+          <w:rStyle w:val="Strong"/>
+        </w:rPr>
+        <w:t>images</w:t>
+      </w:r>
+      <w:r>
+        <w:rPr/>
+        <w:t xml:space="preserve"> du jeu de données initial ainsi que la sortie de la réduction de dimension (une matrice écrite sur un fichier CSV ou autre) disponible dans un espace de stockage sur le cloud.</w:t>
       </w:r>
     </w:p>
     <w:p>
@@ -66,23 +76,7 @@
       </w:pPr>
       <w:r>
         <w:rPr/>
-        <w:t>K=10 → explained variance ratio: [0.10140967559306546,0.08004581517922967,0.06344774721367424,0.050141178300393364,0.035335157853023255,0.029163995040856393,0.027726724002401414,0.02285213787857822,0.019861126212198935,0.019093213598319357]. What k should I use ?</w:t>
-      </w:r>
-    </w:p>
-    <w:p>
-      <w:pPr>
-        <w:pStyle w:val="Normal"/>
-        <w:numPr>
-          <w:ilvl w:val="0"/>
-          <w:numId w:val="2"/>
-        </w:numPr>
-        <w:bidi w:val="0"/>
-        <w:jc w:val="start"/>
-        <w:rPr/>
-      </w:pPr>
-      <w:r>
-        <w:rPr/>
-        <w:t>Difference entre PCA et IncrementalPCA variances ok ? What does that mean ?</w:t>
+        <w:t>K=10 → explained variance ratio. Tu as environ un millier de features donc tu vas avoir de la perte d’information avec ton PCA, c’est normal.</w:t>
       </w:r>
     </w:p>
     <w:p>
@@ -100,24 +94,194 @@
         </w:rPr>
       </w:pPr>
       <w:r>
+        <w:rPr/>
+      </w:r>
+    </w:p>
+    <w:p>
+      <w:pPr>
+        <w:pStyle w:val="Normal"/>
+        <w:bidi w:val="0"/>
+        <w:jc w:val="start"/>
         <w:rPr>
           <w:rFonts w:ascii="JetBrains Mono" w:hAnsi="JetBrains Mono"/>
           <w:b w:val="false"/>
+          <w:i w:val="false"/>
           <w:i w:val="false"/>
           <w:color w:val="BCBEC4"/>
           <w:sz w:val="20"/>
         </w:rPr>
-      </w:r>
-    </w:p>
-    <w:p>
-      <w:pPr>
-        <w:pStyle w:val="Normal"/>
-        <w:bidi w:val="0"/>
-        <w:jc w:val="start"/>
-        <w:rPr/>
-      </w:pPr>
-      <w:r>
-        <w:rPr/>
+      </w:pPr>
+      <w:r>
+        <w:rPr/>
+      </w:r>
+    </w:p>
+    <w:p>
+      <w:pPr>
+        <w:pStyle w:val="Normal"/>
+        <w:bidi w:val="0"/>
+        <w:jc w:val="start"/>
+        <w:rPr>
+          <w:color w:val="auto"/>
+        </w:rPr>
+      </w:pPr>
+      <w:r>
+        <w:rPr>
+          <w:rFonts w:ascii="JetBrains Mono" w:hAnsi="JetBrains Mono"/>
+          <w:b w:val="false"/>
+          <w:i w:val="false"/>
+          <w:color w:val="auto"/>
+          <w:sz w:val="20"/>
+        </w:rPr>
+        <w:t>S3 open to all so that the evaluator can go check it, normally restricted to the EMR cluster (special IAM rôle and the allowed users).</w:t>
+      </w:r>
+    </w:p>
+    <w:p>
+      <w:pPr>
+        <w:pStyle w:val="Normal"/>
+        <w:bidi w:val="0"/>
+        <w:jc w:val="start"/>
+        <w:rPr>
+          <w:rFonts w:ascii="JetBrains Mono" w:hAnsi="JetBrains Mono"/>
+          <w:b w:val="false"/>
+          <w:i w:val="false"/>
+          <w:i w:val="false"/>
+          <w:color w:val="BCBEC4"/>
+          <w:sz w:val="20"/>
+        </w:rPr>
+      </w:pPr>
+      <w:r>
+        <w:rPr/>
+      </w:r>
+    </w:p>
+    <w:p>
+      <w:pPr>
+        <w:pStyle w:val="Normal"/>
+        <w:rPr/>
+      </w:pPr>
+      <w:r>
+        <w:rPr>
+          <w:rStyle w:val="Strong"/>
+        </w:rPr>
+        <w:t>Core node:</w:t>
+      </w:r>
+      <w:r>
+        <w:rPr/>
+        <w:t xml:space="preserve"> A node with software components that run tasks and store data in the Hadoop Distributed File System (HDFS) on your cluster. Multi-node clusters have at least one core node.</w:t>
+      </w:r>
+    </w:p>
+    <w:p>
+      <w:pPr>
+        <w:pStyle w:val="Normal"/>
+        <w:rPr/>
+      </w:pPr>
+      <w:r>
+        <w:rPr/>
+      </w:r>
+    </w:p>
+    <w:p>
+      <w:pPr>
+        <w:pStyle w:val="Normal"/>
+        <w:bidi w:val="0"/>
+        <w:jc w:val="start"/>
+        <w:rPr/>
+      </w:pPr>
+      <w:r>
+        <w:rPr/>
+        <w:t>We could use task nodes instead of the core ones :</w:t>
+      </w:r>
+    </w:p>
+    <w:p>
+      <w:pPr>
+        <w:pStyle w:val="Normal"/>
+        <w:bidi w:val="0"/>
+        <w:jc w:val="start"/>
+        <w:rPr/>
+      </w:pPr>
+      <w:r>
+        <w:rPr/>
+      </w:r>
+    </w:p>
+    <w:p>
+      <w:pPr>
+        <w:pStyle w:val="BlockQuotation"/>
+        <w:bidi w:val="0"/>
+        <w:jc w:val="start"/>
+        <w:rPr/>
+      </w:pPr>
+      <w:r>
+        <w:rPr>
+          <w:rStyle w:val="Strong"/>
+        </w:rPr>
+        <w:t>Task nodes</w:t>
+      </w:r>
+      <w:r>
+        <w:rPr/>
+        <w:t xml:space="preserve"> are optional. You can use them to add power to perform parallel computation tasks on data, such as Hadoop MapReduce tasks and Spark executors.</w:t>
+      </w:r>
+    </w:p>
+    <w:p>
+      <w:pPr>
+        <w:pStyle w:val="BlockQuotation"/>
+        <w:rPr/>
+      </w:pPr>
+      <w:r>
+        <w:rPr>
+          <w:rStyle w:val="Strong"/>
+        </w:rPr>
+        <w:t>Task nodes</w:t>
+      </w:r>
+      <w:r>
+        <w:rPr/>
+        <w:t xml:space="preserve"> don't run the Data Node daemon, nor do they store data in HDFS.</w:t>
+      </w:r>
+    </w:p>
+    <w:p>
+      <w:pPr>
+        <w:pStyle w:val="BodyText"/>
+        <w:rPr/>
+      </w:pPr>
+      <w:r>
+        <w:rPr/>
+        <w:t>Some Use cases are:</w:t>
+      </w:r>
+    </w:p>
+    <w:p>
+      <w:pPr>
+        <w:pStyle w:val="BodyText"/>
+        <w:numPr>
+          <w:ilvl w:val="0"/>
+          <w:numId w:val="3"/>
+        </w:numPr>
+        <w:tabs>
+          <w:tab w:val="clear" w:pos="709"/>
+          <w:tab w:val="left" w:pos="0" w:leader="none"/>
+        </w:tabs>
+        <w:spacing w:before="0" w:after="0"/>
+        <w:ind w:hanging="283" w:start="709"/>
+        <w:rPr/>
+      </w:pPr>
+      <w:r>
+        <w:rPr/>
+        <w:t xml:space="preserve">You can use Task nodes for processing streams from S3. In this case Network IO won't increase as the used data isn't on HDFS. </w:t>
+      </w:r>
+    </w:p>
+    <w:p>
+      <w:pPr>
+        <w:pStyle w:val="BodyText"/>
+        <w:numPr>
+          <w:ilvl w:val="0"/>
+          <w:numId w:val="3"/>
+        </w:numPr>
+        <w:tabs>
+          <w:tab w:val="clear" w:pos="709"/>
+          <w:tab w:val="left" w:pos="0" w:leader="none"/>
+        </w:tabs>
+        <w:ind w:hanging="283" w:start="709"/>
+        <w:rPr/>
+      </w:pPr>
+      <w:r>
+        <w:rPr/>
+        <w:t xml:space="preserve">Task nodes can be added or removed as no HDFS daemons are running. Hence, no data on task nodes. Core nodes have HDFS daemons running and keep adding and removing new nodes isn't a good practice. </w:t>
       </w:r>
     </w:p>
     <w:p>
@@ -704,6 +868,143 @@
   <w:abstractNum w:abstractNumId="3">
     <w:lvl w:ilvl="0">
       <w:start w:val="1"/>
+      <w:numFmt w:val="bullet"/>
+      <w:lvlText w:val=""/>
+      <w:lvlJc w:val="start"/>
+      <w:pPr>
+        <w:tabs>
+          <w:tab w:val="num" w:pos="709"/>
+        </w:tabs>
+        <w:ind w:start="709" w:hanging="283"/>
+      </w:pPr>
+      <w:rPr>
+        <w:rFonts w:ascii="Symbol" w:hAnsi="Symbol" w:cs="Symbol" w:hint="default"/>
+      </w:rPr>
+    </w:lvl>
+    <w:lvl w:ilvl="1">
+      <w:start w:val="1"/>
+      <w:numFmt w:val="bullet"/>
+      <w:lvlText w:val=""/>
+      <w:lvlJc w:val="start"/>
+      <w:pPr>
+        <w:tabs>
+          <w:tab w:val="num" w:pos="1418"/>
+        </w:tabs>
+        <w:ind w:start="1418" w:hanging="283"/>
+      </w:pPr>
+      <w:rPr>
+        <w:rFonts w:ascii="Symbol" w:hAnsi="Symbol" w:cs="Symbol" w:hint="default"/>
+      </w:rPr>
+    </w:lvl>
+    <w:lvl w:ilvl="2">
+      <w:start w:val="1"/>
+      <w:numFmt w:val="bullet"/>
+      <w:lvlText w:val=""/>
+      <w:lvlJc w:val="start"/>
+      <w:pPr>
+        <w:tabs>
+          <w:tab w:val="num" w:pos="2127"/>
+        </w:tabs>
+        <w:ind w:start="2127" w:hanging="283"/>
+      </w:pPr>
+      <w:rPr>
+        <w:rFonts w:ascii="Symbol" w:hAnsi="Symbol" w:cs="Symbol" w:hint="default"/>
+      </w:rPr>
+    </w:lvl>
+    <w:lvl w:ilvl="3">
+      <w:start w:val="1"/>
+      <w:numFmt w:val="bullet"/>
+      <w:lvlText w:val=""/>
+      <w:lvlJc w:val="start"/>
+      <w:pPr>
+        <w:tabs>
+          <w:tab w:val="num" w:pos="2836"/>
+        </w:tabs>
+        <w:ind w:start="2836" w:hanging="283"/>
+      </w:pPr>
+      <w:rPr>
+        <w:rFonts w:ascii="Symbol" w:hAnsi="Symbol" w:cs="Symbol" w:hint="default"/>
+      </w:rPr>
+    </w:lvl>
+    <w:lvl w:ilvl="4">
+      <w:start w:val="1"/>
+      <w:numFmt w:val="bullet"/>
+      <w:lvlText w:val=""/>
+      <w:lvlJc w:val="start"/>
+      <w:pPr>
+        <w:tabs>
+          <w:tab w:val="num" w:pos="3545"/>
+        </w:tabs>
+        <w:ind w:start="3545" w:hanging="283"/>
+      </w:pPr>
+      <w:rPr>
+        <w:rFonts w:ascii="Symbol" w:hAnsi="Symbol" w:cs="Symbol" w:hint="default"/>
+      </w:rPr>
+    </w:lvl>
+    <w:lvl w:ilvl="5">
+      <w:start w:val="1"/>
+      <w:numFmt w:val="bullet"/>
+      <w:lvlText w:val=""/>
+      <w:lvlJc w:val="start"/>
+      <w:pPr>
+        <w:tabs>
+          <w:tab w:val="num" w:pos="4254"/>
+        </w:tabs>
+        <w:ind w:start="4254" w:hanging="283"/>
+      </w:pPr>
+      <w:rPr>
+        <w:rFonts w:ascii="Symbol" w:hAnsi="Symbol" w:cs="Symbol" w:hint="default"/>
+      </w:rPr>
+    </w:lvl>
+    <w:lvl w:ilvl="6">
+      <w:start w:val="1"/>
+      <w:numFmt w:val="bullet"/>
+      <w:lvlText w:val=""/>
+      <w:lvlJc w:val="start"/>
+      <w:pPr>
+        <w:tabs>
+          <w:tab w:val="num" w:pos="4963"/>
+        </w:tabs>
+        <w:ind w:start="4963" w:hanging="283"/>
+      </w:pPr>
+      <w:rPr>
+        <w:rFonts w:ascii="Symbol" w:hAnsi="Symbol" w:cs="Symbol" w:hint="default"/>
+      </w:rPr>
+    </w:lvl>
+    <w:lvl w:ilvl="7">
+      <w:start w:val="1"/>
+      <w:numFmt w:val="bullet"/>
+      <w:lvlText w:val=""/>
+      <w:lvlJc w:val="start"/>
+      <w:pPr>
+        <w:tabs>
+          <w:tab w:val="num" w:pos="5672"/>
+        </w:tabs>
+        <w:ind w:start="5672" w:hanging="283"/>
+      </w:pPr>
+      <w:rPr>
+        <w:rFonts w:ascii="Symbol" w:hAnsi="Symbol" w:cs="Symbol" w:hint="default"/>
+      </w:rPr>
+    </w:lvl>
+    <w:lvl w:ilvl="8">
+      <w:start w:val="1"/>
+      <w:numFmt w:val="bullet"/>
+      <w:lvlText w:val=""/>
+      <w:lvlJc w:val="start"/>
+      <w:pPr>
+        <w:tabs>
+          <w:tab w:val="num" w:pos="6381"/>
+        </w:tabs>
+        <w:ind w:start="6381" w:hanging="283"/>
+      </w:pPr>
+      <w:rPr>
+        <w:rFonts w:ascii="Symbol" w:hAnsi="Symbol" w:cs="Symbol" w:hint="default"/>
+      </w:rPr>
+    </w:lvl>
+  </w:abstractNum>
+  <w:abstractNum w:abstractNumId="4">
+    <w:lvl w:ilvl="0">
+      <w:start w:val="1"/>
       <w:numFmt w:val="none"/>
       <w:suff w:val="nothing"/>
       <w:lvlText w:val=""/>
@@ -828,6 +1129,9 @@
   </w:num>
   <w:num w:numId="3">
     <w:abstractNumId w:val="3"/>
+  </w:num>
+  <w:num w:numId="4">
+    <w:abstractNumId w:val="4"/>
   </w:num>
 </w:numbering>
 </file>
@@ -941,6 +1245,16 @@
     <w:rPr>
       <w:rFonts w:cs="Noto Sans Devanagari"/>
     </w:rPr>
+  </w:style>
+  <w:style w:type="paragraph" w:styleId="BlockQuotation">
+    <w:name w:val="Block Quotation"/>
+    <w:basedOn w:val="Normal"/>
+    <w:qFormat/>
+    <w:pPr>
+      <w:spacing w:before="0" w:after="283"/>
+      <w:ind w:hanging="0" w:start="567" w:end="567"/>
+    </w:pPr>
+    <w:rPr/>
   </w:style>
 </w:styles>
 </file>

</xml_diff>

<commit_message>
Updating the EMR script and notebook, presentation finished.
</commit_message>
<xml_diff>
--- a/project_8.docx
+++ b/project_8.docx
@@ -50,6 +50,10 @@
       </w:pPr>
       <w:r>
         <w:rPr/>
+        <w:t xml:space="preserve">Livrable : </w:t>
+      </w:r>
+      <w:r>
+        <w:rPr/>
         <w:t xml:space="preserve">Les </w:t>
       </w:r>
       <w:r>
@@ -60,23 +64,7 @@
       </w:r>
       <w:r>
         <w:rPr/>
-        <w:t xml:space="preserve"> du jeu de données initial ainsi que la sortie de la réduction de dimension (une matrice écrite sur un fichier CSV ou autre) disponible dans un espace de stockage sur le cloud.</w:t>
-      </w:r>
-    </w:p>
-    <w:p>
-      <w:pPr>
-        <w:pStyle w:val="Normal"/>
-        <w:numPr>
-          <w:ilvl w:val="0"/>
-          <w:numId w:val="2"/>
-        </w:numPr>
-        <w:bidi w:val="0"/>
-        <w:jc w:val="start"/>
-        <w:rPr/>
-      </w:pPr>
-      <w:r>
-        <w:rPr/>
-        <w:t>K=10 → explained variance ratio. Tu as environ un millier de features donc tu vas avoir de la perte d’information avec ton PCA, c’est normal.</w:t>
+        <w:t xml:space="preserve"> du jeu de données initial ainsi que la sortie de la réduction de dimension (une matrice écrite sur un fichier CSV ou autre) disponible dans un espace de stockage sur le cloud. → Je fais ca comment ?</w:t>
       </w:r>
     </w:p>
     <w:p>
@@ -94,7 +82,13 @@
         </w:rPr>
       </w:pPr>
       <w:r>
-        <w:rPr/>
+        <w:rPr>
+          <w:rFonts w:ascii="JetBrains Mono" w:hAnsi="JetBrains Mono"/>
+          <w:b w:val="false"/>
+          <w:i w:val="false"/>
+          <w:color w:val="BCBEC4"/>
+          <w:sz w:val="20"/>
+        </w:rPr>
       </w:r>
     </w:p>
     <w:p>
@@ -112,7 +106,13 @@
         </w:rPr>
       </w:pPr>
       <w:r>
-        <w:rPr/>
+        <w:rPr>
+          <w:rFonts w:ascii="JetBrains Mono" w:hAnsi="JetBrains Mono"/>
+          <w:b w:val="false"/>
+          <w:i w:val="false"/>
+          <w:color w:val="BCBEC4"/>
+          <w:sz w:val="20"/>
+        </w:rPr>
       </w:r>
     </w:p>
     <w:p>
@@ -132,167 +132,7 @@
           <w:color w:val="auto"/>
           <w:sz w:val="20"/>
         </w:rPr>
-        <w:t>S3 open to all so that the evaluator can go check it, normally restricted to the EMR cluster (special IAM rôle and the allowed users).</w:t>
-      </w:r>
-    </w:p>
-    <w:p>
-      <w:pPr>
-        <w:pStyle w:val="Normal"/>
-        <w:bidi w:val="0"/>
-        <w:jc w:val="start"/>
-        <w:rPr>
-          <w:rFonts w:ascii="JetBrains Mono" w:hAnsi="JetBrains Mono"/>
-          <w:b w:val="false"/>
-          <w:i w:val="false"/>
-          <w:i w:val="false"/>
-          <w:color w:val="BCBEC4"/>
-          <w:sz w:val="20"/>
-        </w:rPr>
-      </w:pPr>
-      <w:r>
-        <w:rPr/>
-      </w:r>
-    </w:p>
-    <w:p>
-      <w:pPr>
-        <w:pStyle w:val="Normal"/>
-        <w:rPr/>
-      </w:pPr>
-      <w:r>
-        <w:rPr>
-          <w:rStyle w:val="Strong"/>
-        </w:rPr>
-        <w:t>Core node:</w:t>
-      </w:r>
-      <w:r>
-        <w:rPr/>
-        <w:t xml:space="preserve"> A node with software components that run tasks and store data in the Hadoop Distributed File System (HDFS) on your cluster. Multi-node clusters have at least one core node.</w:t>
-      </w:r>
-    </w:p>
-    <w:p>
-      <w:pPr>
-        <w:pStyle w:val="Normal"/>
-        <w:rPr/>
-      </w:pPr>
-      <w:r>
-        <w:rPr/>
-      </w:r>
-    </w:p>
-    <w:p>
-      <w:pPr>
-        <w:pStyle w:val="Normal"/>
-        <w:bidi w:val="0"/>
-        <w:jc w:val="start"/>
-        <w:rPr/>
-      </w:pPr>
-      <w:r>
-        <w:rPr/>
-        <w:t>We could use task nodes instead of the core ones :</w:t>
-      </w:r>
-    </w:p>
-    <w:p>
-      <w:pPr>
-        <w:pStyle w:val="Normal"/>
-        <w:bidi w:val="0"/>
-        <w:jc w:val="start"/>
-        <w:rPr/>
-      </w:pPr>
-      <w:r>
-        <w:rPr/>
-      </w:r>
-    </w:p>
-    <w:p>
-      <w:pPr>
-        <w:pStyle w:val="BlockQuotation"/>
-        <w:bidi w:val="0"/>
-        <w:jc w:val="start"/>
-        <w:rPr/>
-      </w:pPr>
-      <w:r>
-        <w:rPr>
-          <w:rStyle w:val="Strong"/>
-        </w:rPr>
-        <w:t>Task nodes</w:t>
-      </w:r>
-      <w:r>
-        <w:rPr/>
-        <w:t xml:space="preserve"> are optional. You can use them to add power to perform parallel computation tasks on data, such as Hadoop MapReduce tasks and Spark executors.</w:t>
-      </w:r>
-    </w:p>
-    <w:p>
-      <w:pPr>
-        <w:pStyle w:val="BlockQuotation"/>
-        <w:rPr/>
-      </w:pPr>
-      <w:r>
-        <w:rPr>
-          <w:rStyle w:val="Strong"/>
-        </w:rPr>
-        <w:t>Task nodes</w:t>
-      </w:r>
-      <w:r>
-        <w:rPr/>
-        <w:t xml:space="preserve"> don't run the Data Node daemon, nor do they store data in HDFS.</w:t>
-      </w:r>
-    </w:p>
-    <w:p>
-      <w:pPr>
-        <w:pStyle w:val="BodyText"/>
-        <w:rPr/>
-      </w:pPr>
-      <w:r>
-        <w:rPr/>
-        <w:t>Some Use cases are:</w:t>
-      </w:r>
-    </w:p>
-    <w:p>
-      <w:pPr>
-        <w:pStyle w:val="BodyText"/>
-        <w:numPr>
-          <w:ilvl w:val="0"/>
-          <w:numId w:val="3"/>
-        </w:numPr>
-        <w:tabs>
-          <w:tab w:val="clear" w:pos="709"/>
-          <w:tab w:val="left" w:pos="0" w:leader="none"/>
-        </w:tabs>
-        <w:spacing w:before="0" w:after="0"/>
-        <w:ind w:hanging="283" w:start="709"/>
-        <w:rPr/>
-      </w:pPr>
-      <w:r>
-        <w:rPr/>
-        <w:t xml:space="preserve">You can use Task nodes for processing streams from S3. In this case Network IO won't increase as the used data isn't on HDFS. </w:t>
-      </w:r>
-    </w:p>
-    <w:p>
-      <w:pPr>
-        <w:pStyle w:val="BodyText"/>
-        <w:numPr>
-          <w:ilvl w:val="0"/>
-          <w:numId w:val="3"/>
-        </w:numPr>
-        <w:tabs>
-          <w:tab w:val="clear" w:pos="709"/>
-          <w:tab w:val="left" w:pos="0" w:leader="none"/>
-        </w:tabs>
-        <w:ind w:hanging="283" w:start="709"/>
-        <w:rPr/>
-      </w:pPr>
-      <w:r>
-        <w:rPr/>
-        <w:t xml:space="preserve">Task nodes can be added or removed as no HDFS daemons are running. Hence, no data on task nodes. Core nodes have HDFS daemons running and keep adding and removing new nodes isn't a good practice. </w:t>
-      </w:r>
-    </w:p>
-    <w:p>
-      <w:pPr>
-        <w:pStyle w:val="Normal"/>
-        <w:bidi w:val="0"/>
-        <w:jc w:val="start"/>
-        <w:rPr/>
-      </w:pPr>
-      <w:r>
-        <w:rPr/>
+        <w:t>S3 open to all so that the evaluator can go check it, normally restricted to the EMR cluster (special IAM rôle and the allowed users). Je dois créer un user pour l-access au S3 ?</w:t>
       </w:r>
     </w:p>
     <w:p>
@@ -868,143 +708,6 @@
   <w:abstractNum w:abstractNumId="3">
     <w:lvl w:ilvl="0">
       <w:start w:val="1"/>
-      <w:numFmt w:val="bullet"/>
-      <w:lvlText w:val=""/>
-      <w:lvlJc w:val="start"/>
-      <w:pPr>
-        <w:tabs>
-          <w:tab w:val="num" w:pos="709"/>
-        </w:tabs>
-        <w:ind w:start="709" w:hanging="283"/>
-      </w:pPr>
-      <w:rPr>
-        <w:rFonts w:ascii="Symbol" w:hAnsi="Symbol" w:cs="Symbol" w:hint="default"/>
-      </w:rPr>
-    </w:lvl>
-    <w:lvl w:ilvl="1">
-      <w:start w:val="1"/>
-      <w:numFmt w:val="bullet"/>
-      <w:lvlText w:val=""/>
-      <w:lvlJc w:val="start"/>
-      <w:pPr>
-        <w:tabs>
-          <w:tab w:val="num" w:pos="1418"/>
-        </w:tabs>
-        <w:ind w:start="1418" w:hanging="283"/>
-      </w:pPr>
-      <w:rPr>
-        <w:rFonts w:ascii="Symbol" w:hAnsi="Symbol" w:cs="Symbol" w:hint="default"/>
-      </w:rPr>
-    </w:lvl>
-    <w:lvl w:ilvl="2">
-      <w:start w:val="1"/>
-      <w:numFmt w:val="bullet"/>
-      <w:lvlText w:val=""/>
-      <w:lvlJc w:val="start"/>
-      <w:pPr>
-        <w:tabs>
-          <w:tab w:val="num" w:pos="2127"/>
-        </w:tabs>
-        <w:ind w:start="2127" w:hanging="283"/>
-      </w:pPr>
-      <w:rPr>
-        <w:rFonts w:ascii="Symbol" w:hAnsi="Symbol" w:cs="Symbol" w:hint="default"/>
-      </w:rPr>
-    </w:lvl>
-    <w:lvl w:ilvl="3">
-      <w:start w:val="1"/>
-      <w:numFmt w:val="bullet"/>
-      <w:lvlText w:val=""/>
-      <w:lvlJc w:val="start"/>
-      <w:pPr>
-        <w:tabs>
-          <w:tab w:val="num" w:pos="2836"/>
-        </w:tabs>
-        <w:ind w:start="2836" w:hanging="283"/>
-      </w:pPr>
-      <w:rPr>
-        <w:rFonts w:ascii="Symbol" w:hAnsi="Symbol" w:cs="Symbol" w:hint="default"/>
-      </w:rPr>
-    </w:lvl>
-    <w:lvl w:ilvl="4">
-      <w:start w:val="1"/>
-      <w:numFmt w:val="bullet"/>
-      <w:lvlText w:val=""/>
-      <w:lvlJc w:val="start"/>
-      <w:pPr>
-        <w:tabs>
-          <w:tab w:val="num" w:pos="3545"/>
-        </w:tabs>
-        <w:ind w:start="3545" w:hanging="283"/>
-      </w:pPr>
-      <w:rPr>
-        <w:rFonts w:ascii="Symbol" w:hAnsi="Symbol" w:cs="Symbol" w:hint="default"/>
-      </w:rPr>
-    </w:lvl>
-    <w:lvl w:ilvl="5">
-      <w:start w:val="1"/>
-      <w:numFmt w:val="bullet"/>
-      <w:lvlText w:val=""/>
-      <w:lvlJc w:val="start"/>
-      <w:pPr>
-        <w:tabs>
-          <w:tab w:val="num" w:pos="4254"/>
-        </w:tabs>
-        <w:ind w:start="4254" w:hanging="283"/>
-      </w:pPr>
-      <w:rPr>
-        <w:rFonts w:ascii="Symbol" w:hAnsi="Symbol" w:cs="Symbol" w:hint="default"/>
-      </w:rPr>
-    </w:lvl>
-    <w:lvl w:ilvl="6">
-      <w:start w:val="1"/>
-      <w:numFmt w:val="bullet"/>
-      <w:lvlText w:val=""/>
-      <w:lvlJc w:val="start"/>
-      <w:pPr>
-        <w:tabs>
-          <w:tab w:val="num" w:pos="4963"/>
-        </w:tabs>
-        <w:ind w:start="4963" w:hanging="283"/>
-      </w:pPr>
-      <w:rPr>
-        <w:rFonts w:ascii="Symbol" w:hAnsi="Symbol" w:cs="Symbol" w:hint="default"/>
-      </w:rPr>
-    </w:lvl>
-    <w:lvl w:ilvl="7">
-      <w:start w:val="1"/>
-      <w:numFmt w:val="bullet"/>
-      <w:lvlText w:val=""/>
-      <w:lvlJc w:val="start"/>
-      <w:pPr>
-        <w:tabs>
-          <w:tab w:val="num" w:pos="5672"/>
-        </w:tabs>
-        <w:ind w:start="5672" w:hanging="283"/>
-      </w:pPr>
-      <w:rPr>
-        <w:rFonts w:ascii="Symbol" w:hAnsi="Symbol" w:cs="Symbol" w:hint="default"/>
-      </w:rPr>
-    </w:lvl>
-    <w:lvl w:ilvl="8">
-      <w:start w:val="1"/>
-      <w:numFmt w:val="bullet"/>
-      <w:lvlText w:val=""/>
-      <w:lvlJc w:val="start"/>
-      <w:pPr>
-        <w:tabs>
-          <w:tab w:val="num" w:pos="6381"/>
-        </w:tabs>
-        <w:ind w:start="6381" w:hanging="283"/>
-      </w:pPr>
-      <w:rPr>
-        <w:rFonts w:ascii="Symbol" w:hAnsi="Symbol" w:cs="Symbol" w:hint="default"/>
-      </w:rPr>
-    </w:lvl>
-  </w:abstractNum>
-  <w:abstractNum w:abstractNumId="4">
-    <w:lvl w:ilvl="0">
-      <w:start w:val="1"/>
       <w:numFmt w:val="none"/>
       <w:suff w:val="nothing"/>
       <w:lvlText w:val=""/>
@@ -1129,9 +832,6 @@
   </w:num>
   <w:num w:numId="3">
     <w:abstractNumId w:val="3"/>
-  </w:num>
-  <w:num w:numId="4">
-    <w:abstractNumId w:val="4"/>
   </w:num>
 </w:numbering>
 </file>

</xml_diff>